<commit_message>
partial upgrade to novaordis-utilities 4.7.14
</commit_message>
<xml_diff>
--- a/doc/GLD TODO.docx
+++ b/doc/GLD TODO.docx
@@ -68,56 +68,123 @@
       <w:r>
         <w:rPr>
           <w:rFonts w:ascii="Garamond" w:hAnsi="Garamond"/>
-        </w:rPr>
-        <w:t xml:space="preserve">GLD is not coded to perform a transparent fail-over </w:t>
-      </w:r>
-      <w:r>
-        <w:rPr>
-          <w:rFonts w:ascii="Garamond" w:hAnsi="Garamond"/>
-        </w:rPr>
-        <w:t>with</w:t>
-      </w:r>
-      <w:r>
-        <w:rPr>
-          <w:rFonts w:ascii="Garamond" w:hAnsi="Garamond"/>
-        </w:rPr>
-        <w:t xml:space="preserve"> HornetQ. Look to how it’s done </w:t>
-      </w:r>
-      <w:hyperlink r:id="rId5" w:history="1">
-        <w:r>
-          <w:rPr>
-            <w:rStyle w:val="Hyperlink"/>
-            <w:rFonts w:ascii="Garamond" w:hAnsi="Garamond"/>
-          </w:rPr>
-          <w:t>https://github.com/NovaOrdis/playground/tree/master/jboss/hornetq/failover-testing-framework</w:t>
-        </w:r>
-      </w:hyperlink>
-      <w:r>
-        <w:rPr>
-          <w:rFonts w:ascii="Garamond" w:hAnsi="Garamond"/>
-        </w:rPr>
-        <w:t xml:space="preserve"> </w:t>
-      </w:r>
-      <w:r>
-        <w:rPr>
-          <w:rFonts w:ascii="Garamond" w:hAnsi="Garamond"/>
-        </w:rPr>
-        <w:t xml:space="preserve">and </w:t>
-      </w:r>
+          <w:b/>
+          <w:sz w:val="20"/>
+          <w:szCs w:val="20"/>
+        </w:rPr>
+        <w:t>Format instances thread safety</w:t>
+      </w:r>
+      <w:r>
+        <w:rPr>
+          <w:rFonts w:ascii="Garamond" w:hAnsi="Garamond"/>
+          <w:sz w:val="20"/>
+          <w:szCs w:val="20"/>
+        </w:rPr>
+        <w:t xml:space="preserve">. Remove public static final </w:t>
+      </w:r>
+      <w:proofErr w:type="spellStart"/>
+      <w:r>
+        <w:rPr>
+          <w:rFonts w:ascii="Garamond" w:hAnsi="Garamond"/>
+          <w:sz w:val="20"/>
+          <w:szCs w:val="20"/>
+        </w:rPr>
+        <w:t>SimpleDateFormat</w:t>
+      </w:r>
+      <w:proofErr w:type="spellEnd"/>
+      <w:r>
+        <w:rPr>
+          <w:rFonts w:ascii="Garamond" w:hAnsi="Garamond"/>
+          <w:sz w:val="20"/>
+          <w:szCs w:val="20"/>
+        </w:rPr>
+        <w:t xml:space="preserve"> and other Formats everywhere, and replace them with static method that create the instances on demand. We need to do this because Format instances are not thread safe. See </w:t>
+      </w:r>
+      <w:proofErr w:type="spellStart"/>
+      <w:proofErr w:type="gramStart"/>
+      <w:r>
+        <w:rPr>
+          <w:rFonts w:ascii="Garamond" w:hAnsi="Garamond"/>
+          <w:sz w:val="20"/>
+          <w:szCs w:val="20"/>
+        </w:rPr>
+        <w:t>io.novaordis.events.api.event</w:t>
+      </w:r>
+      <w:proofErr w:type="gramEnd"/>
+      <w:r>
+        <w:rPr>
+          <w:rFonts w:ascii="Garamond" w:hAnsi="Garamond"/>
+          <w:sz w:val="20"/>
+          <w:szCs w:val="20"/>
+        </w:rPr>
+        <w:t>.DateProperty</w:t>
+      </w:r>
+      <w:proofErr w:type="spellEnd"/>
+      <w:r>
+        <w:rPr>
+          <w:rFonts w:ascii="Garamond" w:hAnsi="Garamond"/>
+          <w:sz w:val="20"/>
+          <w:szCs w:val="20"/>
+        </w:rPr>
+        <w:t xml:space="preserve">. </w:t>
+      </w:r>
+      <w:proofErr w:type="spellStart"/>
+      <w:proofErr w:type="gramStart"/>
+      <w:r>
+        <w:rPr>
+          <w:rFonts w:ascii="Garamond" w:hAnsi="Garamond"/>
+          <w:sz w:val="20"/>
+          <w:szCs w:val="20"/>
+        </w:rPr>
+        <w:t>getDefaultDateFormat</w:t>
+      </w:r>
+      <w:proofErr w:type="spellEnd"/>
+      <w:r>
+        <w:rPr>
+          <w:rFonts w:ascii="Garamond" w:hAnsi="Garamond"/>
+          <w:sz w:val="20"/>
+          <w:szCs w:val="20"/>
+        </w:rPr>
+        <w:t>(</w:t>
+      </w:r>
+      <w:proofErr w:type="gramEnd"/>
+      <w:r>
+        <w:rPr>
+          <w:rFonts w:ascii="Garamond" w:hAnsi="Garamond"/>
+          <w:sz w:val="20"/>
+          <w:szCs w:val="20"/>
+        </w:rPr>
+        <w:t>) as example.</w:t>
+      </w:r>
+    </w:p>
+    <w:p>
+      <w:pPr>
+        <w:pStyle w:val="ListParagraph"/>
+        <w:shd w:val="clear" w:color="auto" w:fill="FFFFFF"/>
+        <w:tabs>
+          <w:tab w:val="left" w:pos="916"/>
+          <w:tab w:val="left" w:pos="1832"/>
+          <w:tab w:val="left" w:pos="2748"/>
+          <w:tab w:val="left" w:pos="3664"/>
+          <w:tab w:val="left" w:pos="4580"/>
+          <w:tab w:val="left" w:pos="5496"/>
+          <w:tab w:val="left" w:pos="6412"/>
+          <w:tab w:val="left" w:pos="7328"/>
+          <w:tab w:val="left" w:pos="8244"/>
+          <w:tab w:val="left" w:pos="9160"/>
+          <w:tab w:val="left" w:pos="10076"/>
+          <w:tab w:val="left" w:pos="10992"/>
+          <w:tab w:val="left" w:pos="11908"/>
+          <w:tab w:val="left" w:pos="12824"/>
+          <w:tab w:val="left" w:pos="13740"/>
+          <w:tab w:val="left" w:pos="14656"/>
+        </w:tabs>
+        <w:rPr>
+          <w:rFonts w:ascii="Garamond" w:hAnsi="Garamond"/>
+        </w:rPr>
+      </w:pPr>
       <w:bookmarkStart w:id="0" w:name="_GoBack"/>
       <w:bookmarkEnd w:id="0"/>
-      <w:r>
-        <w:rPr>
-          <w:rFonts w:ascii="Garamond" w:hAnsi="Garamond"/>
-        </w:rPr>
-        <w:t>then port the appropriate functionality to GLD.</w:t>
-      </w:r>
-      <w:r>
-        <w:rPr>
-          <w:rFonts w:ascii="Garamond" w:hAnsi="Garamond"/>
-        </w:rPr>
-        <w:br/>
-      </w:r>
     </w:p>
     <w:p>
       <w:pPr>
@@ -153,7 +220,46 @@
         <w:rPr>
           <w:rFonts w:ascii="Garamond" w:hAnsi="Garamond"/>
         </w:rPr>
-        <w:t>Test and document session-per-thread.</w:t>
+        <w:t xml:space="preserve">GLD is not coded to perform a transparent fail-over </w:t>
+      </w:r>
+      <w:r>
+        <w:rPr>
+          <w:rFonts w:ascii="Garamond" w:hAnsi="Garamond"/>
+        </w:rPr>
+        <w:t>with</w:t>
+      </w:r>
+      <w:r>
+        <w:rPr>
+          <w:rFonts w:ascii="Garamond" w:hAnsi="Garamond"/>
+        </w:rPr>
+        <w:t xml:space="preserve"> HornetQ. Look to how it’s done </w:t>
+      </w:r>
+      <w:hyperlink r:id="rId5" w:history="1">
+        <w:r>
+          <w:rPr>
+            <w:rStyle w:val="Hyperlink"/>
+            <w:rFonts w:ascii="Garamond" w:hAnsi="Garamond"/>
+          </w:rPr>
+          <w:t>https://github.com/NovaOrdis/playground/tree/master/jboss/hornetq/failover-testing-framework</w:t>
+        </w:r>
+      </w:hyperlink>
+      <w:r>
+        <w:rPr>
+          <w:rFonts w:ascii="Garamond" w:hAnsi="Garamond"/>
+        </w:rPr>
+        <w:t xml:space="preserve"> </w:t>
+      </w:r>
+      <w:r>
+        <w:rPr>
+          <w:rFonts w:ascii="Garamond" w:hAnsi="Garamond"/>
+        </w:rPr>
+        <w:t xml:space="preserve">and </w:t>
+      </w:r>
+      <w:r>
+        <w:rPr>
+          <w:rFonts w:ascii="Garamond" w:hAnsi="Garamond"/>
+        </w:rPr>
+        <w:t>then port the appropriate functionality to GLD.</w:t>
       </w:r>
       <w:r>
         <w:rPr>
@@ -196,7 +302,7 @@
         <w:rPr>
           <w:rFonts w:ascii="Garamond" w:hAnsi="Garamond"/>
         </w:rPr>
-        <w:t>Make gld use events-csv for data generation.</w:t>
+        <w:t>Test and document session-per-thread.</w:t>
       </w:r>
       <w:r>
         <w:rPr>
@@ -239,35 +345,14 @@
         <w:rPr>
           <w:rFonts w:ascii="Garamond" w:hAnsi="Garamond"/>
         </w:rPr>
-        <w:t>Document and test “receiving unlimited messages”</w:t>
-      </w:r>
-    </w:p>
-    <w:p>
-      <w:pPr>
-        <w:pStyle w:val="ListParagraph"/>
-        <w:shd w:val="clear" w:color="auto" w:fill="FFFFFF"/>
-        <w:tabs>
-          <w:tab w:val="left" w:pos="916"/>
-          <w:tab w:val="left" w:pos="1832"/>
-          <w:tab w:val="left" w:pos="2748"/>
-          <w:tab w:val="left" w:pos="3664"/>
-          <w:tab w:val="left" w:pos="4580"/>
-          <w:tab w:val="left" w:pos="5496"/>
-          <w:tab w:val="left" w:pos="6412"/>
-          <w:tab w:val="left" w:pos="7328"/>
-          <w:tab w:val="left" w:pos="8244"/>
-          <w:tab w:val="left" w:pos="9160"/>
-          <w:tab w:val="left" w:pos="10076"/>
-          <w:tab w:val="left" w:pos="10992"/>
-          <w:tab w:val="left" w:pos="11908"/>
-          <w:tab w:val="left" w:pos="12824"/>
-          <w:tab w:val="left" w:pos="13740"/>
-          <w:tab w:val="left" w:pos="14656"/>
-        </w:tabs>
-        <w:rPr>
-          <w:rFonts w:ascii="Garamond" w:hAnsi="Garamond"/>
-        </w:rPr>
-      </w:pPr>
+        <w:t>Make gld use events-csv for data generation.</w:t>
+      </w:r>
+      <w:r>
+        <w:rPr>
+          <w:rFonts w:ascii="Garamond" w:hAnsi="Garamond"/>
+        </w:rPr>
+        <w:br/>
+      </w:r>
     </w:p>
     <w:p>
       <w:pPr>
@@ -302,22 +387,36 @@
       <w:r>
         <w:rPr>
           <w:rFonts w:ascii="Garamond" w:hAnsi="Garamond"/>
-          <w:b/>
-        </w:rPr>
-        <w:t xml:space="preserve">(!) </w:t>
-      </w:r>
-      <w:r>
-        <w:rPr>
-          <w:rFonts w:ascii="Garamond" w:hAnsi="Garamond"/>
-        </w:rPr>
-        <w:t>Ctrl-C on a running gld should cleanly close the on-going connections – I see connections lingering on the queue after closing.</w:t>
-      </w:r>
-      <w:r>
-        <w:rPr>
-          <w:rFonts w:ascii="Garamond" w:hAnsi="Garamond"/>
-        </w:rPr>
-        <w:br/>
-      </w:r>
+        </w:rPr>
+        <w:t>Document and test “receiving unlimited messages”</w:t>
+      </w:r>
+    </w:p>
+    <w:p>
+      <w:pPr>
+        <w:pStyle w:val="ListParagraph"/>
+        <w:shd w:val="clear" w:color="auto" w:fill="FFFFFF"/>
+        <w:tabs>
+          <w:tab w:val="left" w:pos="916"/>
+          <w:tab w:val="left" w:pos="1832"/>
+          <w:tab w:val="left" w:pos="2748"/>
+          <w:tab w:val="left" w:pos="3664"/>
+          <w:tab w:val="left" w:pos="4580"/>
+          <w:tab w:val="left" w:pos="5496"/>
+          <w:tab w:val="left" w:pos="6412"/>
+          <w:tab w:val="left" w:pos="7328"/>
+          <w:tab w:val="left" w:pos="8244"/>
+          <w:tab w:val="left" w:pos="9160"/>
+          <w:tab w:val="left" w:pos="10076"/>
+          <w:tab w:val="left" w:pos="10992"/>
+          <w:tab w:val="left" w:pos="11908"/>
+          <w:tab w:val="left" w:pos="12824"/>
+          <w:tab w:val="left" w:pos="13740"/>
+          <w:tab w:val="left" w:pos="14656"/>
+        </w:tabs>
+        <w:rPr>
+          <w:rFonts w:ascii="Garamond" w:hAnsi="Garamond"/>
+        </w:rPr>
+      </w:pPr>
     </w:p>
     <w:p>
       <w:pPr>
@@ -352,50 +451,22 @@
       <w:r>
         <w:rPr>
           <w:rFonts w:ascii="Garamond" w:hAnsi="Garamond"/>
-        </w:rPr>
-        <w:t xml:space="preserve">I need a “foreground mode” for short loads – where I start it, get the stats at </w:t>
-      </w:r>
-      <w:proofErr w:type="spellStart"/>
-      <w:r>
-        <w:rPr>
-          <w:rFonts w:ascii="Garamond" w:hAnsi="Garamond"/>
-        </w:rPr>
-        <w:t>stdout</w:t>
-      </w:r>
-      <w:proofErr w:type="spellEnd"/>
-      <w:r>
-        <w:rPr>
-          <w:rFonts w:ascii="Garamond" w:hAnsi="Garamond"/>
-        </w:rPr>
-        <w:t>, and it dies.</w:t>
-      </w:r>
-    </w:p>
-    <w:p>
-      <w:pPr>
-        <w:pStyle w:val="ListParagraph"/>
-        <w:shd w:val="clear" w:color="auto" w:fill="FFFFFF"/>
-        <w:tabs>
-          <w:tab w:val="left" w:pos="916"/>
-          <w:tab w:val="left" w:pos="1832"/>
-          <w:tab w:val="left" w:pos="2748"/>
-          <w:tab w:val="left" w:pos="3664"/>
-          <w:tab w:val="left" w:pos="4580"/>
-          <w:tab w:val="left" w:pos="5496"/>
-          <w:tab w:val="left" w:pos="6412"/>
-          <w:tab w:val="left" w:pos="7328"/>
-          <w:tab w:val="left" w:pos="8244"/>
-          <w:tab w:val="left" w:pos="9160"/>
-          <w:tab w:val="left" w:pos="10076"/>
-          <w:tab w:val="left" w:pos="10992"/>
-          <w:tab w:val="left" w:pos="11908"/>
-          <w:tab w:val="left" w:pos="12824"/>
-          <w:tab w:val="left" w:pos="13740"/>
-          <w:tab w:val="left" w:pos="14656"/>
-        </w:tabs>
-        <w:rPr>
-          <w:rFonts w:ascii="Garamond" w:hAnsi="Garamond"/>
-        </w:rPr>
-      </w:pPr>
+          <w:b/>
+        </w:rPr>
+        <w:t xml:space="preserve">(!) </w:t>
+      </w:r>
+      <w:r>
+        <w:rPr>
+          <w:rFonts w:ascii="Garamond" w:hAnsi="Garamond"/>
+        </w:rPr>
+        <w:t>Ctrl-C on a running gld should cleanly close the on-going connections – I see connections lingering on the queue after closing.</w:t>
+      </w:r>
+      <w:r>
+        <w:rPr>
+          <w:rFonts w:ascii="Garamond" w:hAnsi="Garamond"/>
+        </w:rPr>
+        <w:br/>
+      </w:r>
     </w:p>
     <w:p>
       <w:pPr>
@@ -431,36 +502,49 @@
         <w:rPr>
           <w:rFonts w:ascii="Garamond" w:hAnsi="Garamond"/>
         </w:rPr>
-        <w:t xml:space="preserve">Implement </w:t>
+        <w:t xml:space="preserve">I need a “foreground mode” for short loads – where I start it, get the stats at </w:t>
       </w:r>
       <w:proofErr w:type="spellStart"/>
-      <w:proofErr w:type="gramStart"/>
-      <w:r>
-        <w:rPr>
-          <w:rFonts w:ascii="Garamond" w:hAnsi="Garamond"/>
-        </w:rPr>
-        <w:t>toString</w:t>
+      <w:r>
+        <w:rPr>
+          <w:rFonts w:ascii="Garamond" w:hAnsi="Garamond"/>
+        </w:rPr>
+        <w:t>stdout</w:t>
       </w:r>
       <w:proofErr w:type="spellEnd"/>
       <w:r>
         <w:rPr>
           <w:rFonts w:ascii="Garamond" w:hAnsi="Garamond"/>
         </w:rPr>
-        <w:t>(</w:t>
-      </w:r>
-      <w:proofErr w:type="gramEnd"/>
-      <w:r>
-        <w:rPr>
-          <w:rFonts w:ascii="Garamond" w:hAnsi="Garamond"/>
-        </w:rPr>
-        <w:t>) for all other Operations to be similar with Write.</w:t>
-      </w:r>
-      <w:r>
-        <w:rPr>
-          <w:rFonts w:ascii="Garamond" w:hAnsi="Garamond"/>
-        </w:rPr>
-        <w:br/>
-      </w:r>
+        <w:t>, and it dies.</w:t>
+      </w:r>
+    </w:p>
+    <w:p>
+      <w:pPr>
+        <w:pStyle w:val="ListParagraph"/>
+        <w:shd w:val="clear" w:color="auto" w:fill="FFFFFF"/>
+        <w:tabs>
+          <w:tab w:val="left" w:pos="916"/>
+          <w:tab w:val="left" w:pos="1832"/>
+          <w:tab w:val="left" w:pos="2748"/>
+          <w:tab w:val="left" w:pos="3664"/>
+          <w:tab w:val="left" w:pos="4580"/>
+          <w:tab w:val="left" w:pos="5496"/>
+          <w:tab w:val="left" w:pos="6412"/>
+          <w:tab w:val="left" w:pos="7328"/>
+          <w:tab w:val="left" w:pos="8244"/>
+          <w:tab w:val="left" w:pos="9160"/>
+          <w:tab w:val="left" w:pos="10076"/>
+          <w:tab w:val="left" w:pos="10992"/>
+          <w:tab w:val="left" w:pos="11908"/>
+          <w:tab w:val="left" w:pos="12824"/>
+          <w:tab w:val="left" w:pos="13740"/>
+          <w:tab w:val="left" w:pos="14656"/>
+        </w:tabs>
+        <w:rPr>
+          <w:rFonts w:ascii="Garamond" w:hAnsi="Garamond"/>
+        </w:rPr>
+      </w:pPr>
     </w:p>
     <w:p>
       <w:pPr>
@@ -496,6 +580,71 @@
         <w:rPr>
           <w:rFonts w:ascii="Garamond" w:hAnsi="Garamond"/>
         </w:rPr>
+        <w:t xml:space="preserve">Implement </w:t>
+      </w:r>
+      <w:proofErr w:type="spellStart"/>
+      <w:proofErr w:type="gramStart"/>
+      <w:r>
+        <w:rPr>
+          <w:rFonts w:ascii="Garamond" w:hAnsi="Garamond"/>
+        </w:rPr>
+        <w:t>toString</w:t>
+      </w:r>
+      <w:proofErr w:type="spellEnd"/>
+      <w:r>
+        <w:rPr>
+          <w:rFonts w:ascii="Garamond" w:hAnsi="Garamond"/>
+        </w:rPr>
+        <w:t>(</w:t>
+      </w:r>
+      <w:proofErr w:type="gramEnd"/>
+      <w:r>
+        <w:rPr>
+          <w:rFonts w:ascii="Garamond" w:hAnsi="Garamond"/>
+        </w:rPr>
+        <w:t>) for all other Operations to be similar with Write.</w:t>
+      </w:r>
+      <w:r>
+        <w:rPr>
+          <w:rFonts w:ascii="Garamond" w:hAnsi="Garamond"/>
+        </w:rPr>
+        <w:br/>
+      </w:r>
+    </w:p>
+    <w:p>
+      <w:pPr>
+        <w:pStyle w:val="ListParagraph"/>
+        <w:numPr>
+          <w:ilvl w:val="0"/>
+          <w:numId w:val="21"/>
+        </w:numPr>
+        <w:shd w:val="clear" w:color="auto" w:fill="FFFFFF"/>
+        <w:tabs>
+          <w:tab w:val="left" w:pos="916"/>
+          <w:tab w:val="left" w:pos="1832"/>
+          <w:tab w:val="left" w:pos="2748"/>
+          <w:tab w:val="left" w:pos="3664"/>
+          <w:tab w:val="left" w:pos="4580"/>
+          <w:tab w:val="left" w:pos="5496"/>
+          <w:tab w:val="left" w:pos="6412"/>
+          <w:tab w:val="left" w:pos="7328"/>
+          <w:tab w:val="left" w:pos="8244"/>
+          <w:tab w:val="left" w:pos="9160"/>
+          <w:tab w:val="left" w:pos="10076"/>
+          <w:tab w:val="left" w:pos="10992"/>
+          <w:tab w:val="left" w:pos="11908"/>
+          <w:tab w:val="left" w:pos="12824"/>
+          <w:tab w:val="left" w:pos="13740"/>
+          <w:tab w:val="left" w:pos="14656"/>
+        </w:tabs>
+        <w:rPr>
+          <w:rFonts w:ascii="Garamond" w:hAnsi="Garamond"/>
+        </w:rPr>
+      </w:pPr>
+      <w:r>
+        <w:rPr>
+          <w:rFonts w:ascii="Garamond" w:hAnsi="Garamond"/>
+        </w:rPr>
         <w:t>The content of TO-DISTRIBUTE-extensions should be depleted.</w:t>
       </w:r>
       <w:r>
@@ -687,6 +836,7 @@
         <w:rPr>
           <w:rFonts w:ascii="Garamond" w:hAnsi="Garamond"/>
         </w:rPr>
+        <w:lastRenderedPageBreak/>
         <w:t>Uncomment //</w:t>
       </w:r>
       <w:r>
@@ -763,7 +913,6 @@
         <w:rPr>
           <w:rFonts w:ascii="Garamond" w:hAnsi="Garamond"/>
         </w:rPr>
-        <w:lastRenderedPageBreak/>
         <w:t xml:space="preserve">            &lt;</w:t>
       </w:r>
       <w:proofErr w:type="spellStart"/>

</xml_diff>